<commit_message>
Small updates as part of writing process.
</commit_message>
<xml_diff>
--- a/Silicon Valley.docx
+++ b/Silicon Valley.docx
@@ -352,7 +352,16 @@
         <w:t xml:space="preserve">-Silicon Valley partnerships and cited a variety of success stories, </w:t>
       </w:r>
       <w:r>
-        <w:t xml:space="preserve">but he did not provide metrics for judging whether the relationship was expanding or contracting. </w:t>
+        <w:t xml:space="preserve">but he did not provide </w:t>
+      </w:r>
+      <w:r>
+        <w:t xml:space="preserve">overall </w:t>
+      </w:r>
+      <w:r>
+        <w:t xml:space="preserve">metrics </w:t>
+      </w:r>
+      <w:r>
+        <w:t xml:space="preserve">as to the state of the relationship. </w:t>
       </w:r>
       <w:r>
         <w:t>A</w:t>
@@ -375,6 +384,9 @@
         <w:t xml:space="preserve"> below shows, </w:t>
       </w:r>
       <w:r>
+        <w:t xml:space="preserve">prime contract </w:t>
+      </w:r>
+      <w:r>
         <w:t xml:space="preserve">obligations top Silicon Valley vendors total less than 3 billion a year, never amounting to more than 1 percent of </w:t>
       </w:r>
       <w:proofErr w:type="spellStart"/>
@@ -383,19 +395,44 @@
       </w:r>
       <w:proofErr w:type="spellEnd"/>
       <w:r>
-        <w:t xml:space="preserve"> contract spending. However, in aggregate the partnership grown during the drawdown. Average spending from 2010-2012 was over 190 percent higher than the 2000-2009 levels. Even during the BCA years of 2013-2014</w:t>
-      </w:r>
-      <w:r>
-        <w:t xml:space="preserve">, spending was another 12 percent higher. </w:t>
-      </w:r>
-      <w:r>
-        <w:t xml:space="preserve">However, a single vendor, Hewlett Packard, </w:t>
-      </w:r>
-      <w:r>
-        <w:t>accounts for more than seventy percent of all obligations during the study period and is disproportionately responsible for this growth</w:t>
-      </w:r>
-      <w:r>
-        <w:t>.</w:t>
+        <w:t xml:space="preserve"> contract spending. </w:t>
+      </w:r>
+      <w:r>
+        <w:t>There was a large and sustained increase starting in 2009, driven by Hewlett Packard's acquisition of Electronic Data Systems which had a been a significant defense contractor.</w:t>
+      </w:r>
+      <w:r>
+        <w:rPr>
+          <w:rStyle w:val="FootnoteReference"/>
+        </w:rPr>
+        <w:footnoteReference w:id="2"/>
+      </w:r>
+      <w:r>
+        <w:t xml:space="preserve"> </w:t>
+      </w:r>
+    </w:p>
+    <w:p>
+      <w:r>
+        <w:t>Beneath the top-line trends,</w:t>
+      </w:r>
+      <w:r>
+        <w:t xml:space="preserve"> three points stand out about the </w:t>
+      </w:r>
+      <w:r>
+        <w:t xml:space="preserve">relationship between the </w:t>
+      </w:r>
+      <w:proofErr w:type="spellStart"/>
+      <w:r>
+        <w:t>DoD</w:t>
+      </w:r>
+      <w:proofErr w:type="spellEnd"/>
+      <w:r>
+        <w:t xml:space="preserve"> an</w:t>
+      </w:r>
+      <w:r>
+        <w:t xml:space="preserve">d major Silicon Valley vendors: </w:t>
+      </w:r>
+      <w:r>
+        <w:t>the narrowness of the base, the persistence of those contractors that have overcome the barriers to entry, and the avoidance of cuts due to drawdown or the budget caps.</w:t>
       </w:r>
     </w:p>
     <w:p>
@@ -412,6 +449,7 @@
           <w:sz w:val="22"/>
           <w:szCs w:val="22"/>
         </w:rPr>
+        <w:lastRenderedPageBreak/>
         <w:t xml:space="preserve">Figure </w:t>
       </w:r>
       <w:r>
@@ -469,6 +507,14 @@
     </w:p>
     <w:p/>
     <w:p/>
+    <w:p>
+      <w:pPr>
+        <w:pStyle w:val="Heading3"/>
+      </w:pPr>
+      <w:r>
+        <w:t>Narrow Silicon Valley Base</w:t>
+      </w:r>
+    </w:p>
     <w:p>
       <w:fldSimple w:instr=" REF _Ref436061223 \h  \* MERGEFORMAT ">
         <w:r>
@@ -488,7 +534,6 @@
         <w:t xml:space="preserve">shows the contract obligations going to thirty-plus vendors on this paper's Silicon Valley Index. That index is made up of Stanford University, publicly traded companies that made it into the top 30 </w:t>
       </w:r>
       <w:r>
-        <w:lastRenderedPageBreak/>
         <w:t xml:space="preserve">Silicon Valley </w:t>
       </w:r>
       <w:r>
@@ -501,7 +546,7 @@
         <w:rPr>
           <w:rStyle w:val="FootnoteReference"/>
         </w:rPr>
-        <w:footnoteReference w:id="2"/>
+        <w:footnoteReference w:id="3"/>
       </w:r>
       <w:r>
         <w:t xml:space="preserve"> Of those thirty plus major vendors only five had a quarter billion of more in total obligations since 1990. </w:t>
@@ -593,7 +638,78 @@
       </w:r>
     </w:p>
     <w:p>
-      <w:r>
+      <w:pPr>
+        <w:pStyle w:val="Heading3"/>
+      </w:pPr>
+      <w:r>
+        <w:t>Persistence of top Silicon Valley Contractors</w:t>
+      </w:r>
+    </w:p>
+    <w:p>
+      <w:r>
+        <w:t xml:space="preserve">Another noteworthy trend visible in </w:t>
+      </w:r>
+      <w:fldSimple w:instr=" REF _Ref436061223 \h  \* MERGEFORMAT ">
+        <w:r>
+          <w:t xml:space="preserve">Figure </w:t>
+        </w:r>
+        <w:r>
+          <w:rPr>
+            <w:noProof/>
+          </w:rPr>
+          <w:t>1</w:t>
+        </w:r>
+      </w:fldSimple>
+      <w:r>
+        <w:t xml:space="preserve"> is that a similar group of contractors is on top for the entire period. Even before acquiring Electronic Data Systems, Hewlett Packard was already consistently on top. </w:t>
+      </w:r>
+      <w:proofErr w:type="spellStart"/>
+      <w:r>
+        <w:t>Futhermore</w:t>
+      </w:r>
+      <w:proofErr w:type="spellEnd"/>
+      <w:r>
+        <w:t xml:space="preserve">, some of </w:t>
+      </w:r>
+      <w:r>
+        <w:t xml:space="preserve">the changes </w:t>
+      </w:r>
+      <w:r>
+        <w:t xml:space="preserve">is related </w:t>
+      </w:r>
+      <w:r>
+        <w:t xml:space="preserve">to merger, acquisition, and divestiture activity. </w:t>
+      </w:r>
+      <w:r>
+        <w:t xml:space="preserve">The decline in Varian Associates obligations in the middle of the last decade was reinforced when the company split into three parts. While Varian Medical Systems remains a major Silicon Valley player, its two sibling companies were purchased by Agilent and </w:t>
+      </w:r>
+    </w:p>
+    <w:p>
+      <w:pPr>
+        <w:pStyle w:val="Heading3"/>
+      </w:pPr>
+      <w:r>
+        <w:t>Silicon Valley Partially Avoided Drawn down and Budget Cap Cuts</w:t>
+      </w:r>
+    </w:p>
+    <w:p>
+      <w:r>
+        <w:t xml:space="preserve">However, in aggregate the partnership grown during the drawdown. Average spending from 2010-2012 was over 190 percent higher than the 2000-2009 levels. Even during the BCA years of 2013-2014, spending was another 12 percent higher. </w:t>
+      </w:r>
+      <w:r>
+        <w:t xml:space="preserve">However, a single vendor, Hewlett Packard, </w:t>
+      </w:r>
+      <w:r>
+        <w:t>accounts for more than seventy percent of all obligations during the study period and is disproportionately responsible for this growth</w:t>
+      </w:r>
+      <w:r>
+        <w:t>.</w:t>
+      </w:r>
+    </w:p>
+    <w:p/>
+    <w:p>
+      <w:r>
+        <w:lastRenderedPageBreak/>
         <w:t xml:space="preserve">When the trends are examined at the </w:t>
       </w:r>
       <w:proofErr w:type="spellStart"/>
@@ -646,7 +762,7 @@
         <w:rPr>
           <w:rStyle w:val="FootnoteReference"/>
         </w:rPr>
-        <w:footnoteReference w:id="3"/>
+        <w:footnoteReference w:id="4"/>
       </w:r>
       <w:r>
         <w:t xml:space="preserve"> </w:t>
@@ -794,7 +910,6 @@
           <w:sz w:val="22"/>
           <w:szCs w:val="22"/>
         </w:rPr>
-        <w:lastRenderedPageBreak/>
         <w:t>The same Internet that enables Wikipedia also allows terrorists to learn how to build a bomb.  And the same technologies we use to target cruise missiles and jam enemy air defenses can be used against our own forces – and they’re now available to the highest bidder.  Whether it’s the cloud, infrared cameras, or the GPS signals that provide navigation for ride-sharing apps, but also for aircraft carriers and our smart bombs – our reliance on technology has led to real vulnerabilities that our a</w:t>
       </w:r>
       <w:r>
@@ -909,7 +1024,17 @@
           <w:sz w:val="22"/>
           <w:szCs w:val="22"/>
         </w:rPr>
-        <w:t>Globalization and commercialization have, in turn, led to more competition, which is good, because it leads to more innovative thinking.  That’s driven a third trend, which is that the competition for talent has become much more aggressive – and I’ll have more to say about that later, because that matters a lo</w:t>
+        <w:t xml:space="preserve">Globalization and commercialization have, in turn, led to more competition, which is good, because it leads to more innovative thinking.  That’s driven a third trend, which is that the competition for talent </w:t>
+      </w:r>
+      <w:r>
+        <w:rPr>
+          <w:rFonts w:asciiTheme="minorHAnsi" w:hAnsiTheme="minorHAnsi" w:cs="Helvetica"/>
+          <w:color w:val="333333"/>
+          <w:sz w:val="22"/>
+          <w:szCs w:val="22"/>
+        </w:rPr>
+        <w:lastRenderedPageBreak/>
+        <w:t>has become much more aggressive – and I’ll have more to say about that later, because that matters a lo</w:t>
       </w:r>
       <w:r>
         <w:rPr>
@@ -1230,6 +1355,7 @@
           <w:szCs w:val="22"/>
           <w:shd w:val="clear" w:color="auto" w:fill="FFFFFF"/>
         </w:rPr>
+        <w:lastRenderedPageBreak/>
         <w:t>"</w:t>
       </w:r>
       <w:r>
@@ -1384,7 +1510,7 @@
           <w:szCs w:val="22"/>
           <w:shd w:val="clear" w:color="auto" w:fill="FFFFFF"/>
         </w:rPr>
-        <w:footnoteReference w:id="4"/>
+        <w:footnoteReference w:id="5"/>
       </w:r>
     </w:p>
     <w:p>
@@ -1409,7 +1535,6 @@
           <w:szCs w:val="22"/>
           <w:shd w:val="clear" w:color="auto" w:fill="FFFFFF"/>
         </w:rPr>
-        <w:lastRenderedPageBreak/>
         <w:t>And last to ensure our cyber operations are appropriate and effective, we’re going to work more closely with our law enforcement partners at the FBI, with Homeland Security, and elsewhere.  There are clear lines of authority in our government about who can work where, so as adversaries jump from foreign to U.S. networks, we need our coordination with our government to operate seamlessly. </w:t>
       </w:r>
       <w:r>
@@ -1447,7 +1572,6 @@
       </w:r>
     </w:p>
     <w:sectPr>
-      <w:footerReference w:type="default" r:id="rId12"/>
       <w:pgSz w:w="12240" w:h="15840"/>
       <w:pgMar w:top="1440" w:right="1440" w:bottom="1440" w:left="1440" w:header="720" w:footer="720" w:gutter="0"/>
       <w:cols w:space="720"/>
@@ -1517,21 +1641,6 @@
 </w:endnotes>
 </file>
 
-<file path=word/footer1.xml><?xml version="1.0" encoding="utf-8"?>
-<w:ftr xmlns:ve="http://schemas.openxmlformats.org/markup-compatibility/2006" xmlns:o="urn:schemas-microsoft-com:office:office" xmlns:r="http://schemas.openxmlformats.org/officeDocument/2006/relationships" xmlns:m="http://schemas.openxmlformats.org/officeDocument/2006/math" xmlns:v="urn:schemas-microsoft-com:vml" xmlns:wp="http://schemas.openxmlformats.org/drawingml/2006/wordprocessingDrawing" xmlns:w10="urn:schemas-microsoft-com:office:word" xmlns:w="http://schemas.openxmlformats.org/wordprocessingml/2006/main" xmlns:wne="http://schemas.microsoft.com/office/word/2006/wordml">
-  <w:p>
-    <w:pPr>
-      <w:pStyle w:val="Footer"/>
-    </w:pPr>
-    <w:proofErr w:type="spellStart"/>
-    <w:r>
-      <w:t>mb</w:t>
-    </w:r>
-    <w:proofErr w:type="spellEnd"/>
-  </w:p>
-</w:ftr>
-</file>
-
 <file path=word/footnotes.xml><?xml version="1.0" encoding="utf-8"?>
 <w:footnotes xmlns:ve="http://schemas.openxmlformats.org/markup-compatibility/2006" xmlns:o="urn:schemas-microsoft-com:office:office" xmlns:r="http://schemas.openxmlformats.org/officeDocument/2006/relationships" xmlns:m="http://schemas.openxmlformats.org/officeDocument/2006/math" xmlns:v="urn:schemas-microsoft-com:vml" xmlns:wp="http://schemas.openxmlformats.org/drawingml/2006/wordprocessingDrawing" xmlns:w10="urn:schemas-microsoft-com:office:word" xmlns:w="http://schemas.openxmlformats.org/wordprocessingml/2006/main" xmlns:wne="http://schemas.microsoft.com/office/word/2006/wordml">
   <w:footnote w:type="separator" w:id="-1">
@@ -1582,21 +1691,13 @@
         <w:footnoteRef/>
       </w:r>
       <w:r>
-        <w:t xml:space="preserve"> These companies were identified using the SV150 list published in the San Jose </w:t>
-      </w:r>
-      <w:proofErr w:type="spellStart"/>
-      <w:r>
-        <w:t>Pheonix</w:t>
-      </w:r>
-      <w:proofErr w:type="spellEnd"/>
-      <w:r>
-        <w:t xml:space="preserve"> for the years 2013-2015 </w:t>
+        <w:t xml:space="preserve"> The merger was completed in August of 2008 and was incorporated into CSIS's data starting FY2009 </w:t>
       </w:r>
       <w:r>
         <w:fldChar w:fldCharType="begin" w:fldLock="1"/>
       </w:r>
       <w:r>
-        <w:instrText>ADDIN CSL_CITATION { "citationItems" : [ { "id" : "ITEM-1", "itemData" : { "URL" : "http://www.mercurynews.com/ci_23055045/sv150-searchable-database-silicon-valley-top-150-companies-2013?appSession=131184467288168&amp;RecordID=&amp;PageID=2&amp;PrevPageID=2&amp;cbNewPageSize=50&amp;", "accessed" : { "date-parts" : [ [ "2015", "11", "23" ] ] }, "author" : [ { "dropping-particle" : "", "family" : "Willis", "given" : "Daniel J.", "non-dropping-particle" : "", "parse-names" : false, "suffix" : "" } ], "container-title" : "San Jose Mercury News", "id" : "ITEM-1", "issued" : { "date-parts" : [ [ "2013" ] ] }, "title" : "SV150: Searchable database of Silicon Valley's top 150 companies for 2013", "type" : "webpage" }, "uris" : [ "http://www.mendeley.com/documents/?uuid=d36d469e-0524-4f38-a754-0782afdb185f" ] }, { "id" : "ITEM-2", "itemData" : { "URL" : "http://www.mercurynews.com/business/ci_25548370/sv-150-searchable-database-silicon-valleys-top-150?appSession=668184468265766&amp;RecordID=&amp;PageID=2&amp;PrevPageID=2&amp;cbNewPageSize=50&amp;", "accessed" : { "date-parts" : [ [ "2015", "11", "23" ] ] }, "author" : [ { "dropping-particle" : "", "family" : "Willis", "given" : "Daniel J.", "non-dropping-particle" : "", "parse-names" : false, "suffix" : "" }, { "dropping-particle" : "", "family" : "Davis", "given" : "Jack", "non-dropping-particle" : "", "parse-names" : false, "suffix" : "" } ], "container-title" : "San Jose Mercury News", "id" : "ITEM-2", "issued" : { "date-parts" : [ [ "2014" ] ] }, "title" : "SV150: Searchable database of Silicon Valley's top 150 companies for 2014", "type" : "webpage" }, "uris" : [ "http://www.mendeley.com/documents/?uuid=83380853-8bd2-457d-847a-fe5e2ce8b143" ] }, { "id" : "ITEM-3", "itemData" : { "URL" : "http://www.mercurynews.com/business/ci_27932727/sv150-searchable-database-silicon-valleys-top-150-companies", "accessed" : { "date-parts" : [ [ "2015", "11", "23" ] ] }, "author" : [ { "dropping-particle" : "", "family" : "Willis", "given" : "Daniel J.", "non-dropping-particle" : "", "parse-names" : false, "suffix" : "" }, { "dropping-particle" : "", "family" : "Owens", "given" : "Jeremy C.", "non-dropping-particle" : "", "parse-names" : false, "suffix" : "" }, { "dropping-particle" : "", "family" : "Davis", "given" : "Jack", "non-dropping-particle" : "", "parse-names" : false, "suffix" : "" } ], "container-title" : "San Jose Mercury News", "id" : "ITEM-3", "issued" : { "date-parts" : [ [ "2015" ] ] }, "title" : "SV150: Searchable database of Silicon Valley's top 150 companies for 2015", "type" : "webpage" }, "uris" : [ "http://www.mendeley.com/documents/?uuid=98738ddf-70a9-492e-b3a2-54e3649498d7" ] } ], "mendeley" : { "formattedCitation" : "(Willis &amp; Davis, 2014; Willis, Owens, &amp; Davis, 2015; Willis, 2013)", "plainTextFormattedCitation" : "(Willis &amp; Davis, 2014; Willis, Owens, &amp; Davis, 2015; Willis, 2013)", "previouslyFormattedCitation" : "(Willis &amp; Davis, 2014; Willis, Owens, &amp; Davis, 2015; Willis, 2013)" }, "properties" : { "noteIndex" : 0 }, "schema" : "https://github.com/citation-style-language/schema/raw/master/csl-citation.json" }</w:instrText>
+        <w:instrText>ADDIN CSL_CITATION { "citationItems" : [ { "id" : "ITEM-1", "itemData" : { "URL" : "http://www.hp.com/hpinfo/newsroom/press/2008/080826xa.html", "accessed" : { "date-parts" : [ [ "2015", "12", "2" ] ] }, "id" : "ITEM-1", "issued" : { "date-parts" : [ [ "0" ] ] }, "title" : "HP News Release: HP Completes $13.9 Billion Acquisition of EDS", "type" : "webpage" }, "uris" : [ "http://www.mendeley.com/documents/?uuid=d9bb847e-2d93-4c9f-a1a2-e8786e767538" ] } ], "mendeley" : { "formattedCitation" : "(\u201cHP News Release: HP Completes $13.9 Billion Acquisition of EDS,\u201d n.d.)", "plainTextFormattedCitation" : "(\u201cHP News Release: HP Completes $13.9 Billion Acquisition of EDS,\u201d n.d.)" }, "properties" : { "noteIndex" : 0 }, "schema" : "https://github.com/citation-style-language/schema/raw/master/csl-citation.json" }</w:instrText>
       </w:r>
       <w:r>
         <w:fldChar w:fldCharType="separate"/>
@@ -1605,21 +1706,13 @@
         <w:rPr>
           <w:noProof/>
         </w:rPr>
-        <w:t>(Willis &amp; Davis, 2014; Willis, Owens, &amp; Davis, 2015; Willis, 2013)</w:t>
+        <w:t>(“HP News Release: HP Completes $13.9 Billion Acquisition of EDS,” n.d.)</w:t>
       </w:r>
       <w:r>
         <w:fldChar w:fldCharType="end"/>
       </w:r>
       <w:r>
-        <w:t xml:space="preserve">. Two sibling companies of </w:t>
-      </w:r>
-      <w:proofErr w:type="spellStart"/>
-      <w:r>
-        <w:t>Verian</w:t>
-      </w:r>
-      <w:proofErr w:type="spellEnd"/>
-      <w:r>
-        <w:t xml:space="preserve"> Medical Systems were also included: Varian Inc. and Varian Semiconductor Equipment. Taken together, these three companies </w:t>
+        <w:t>.</w:t>
       </w:r>
     </w:p>
   </w:footnote>
@@ -1635,62 +1728,112 @@
         <w:footnoteRef/>
       </w:r>
       <w:r>
-        <w:t xml:space="preserve"> </w:t>
-      </w:r>
-      <w:r>
-        <w:t>"</w:t>
+        <w:t xml:space="preserve"> These companies were identified using the SV150 list published in the San Jose </w:t>
+      </w:r>
+      <w:proofErr w:type="spellStart"/>
+      <w:r>
+        <w:t>Pheonix</w:t>
+      </w:r>
+      <w:proofErr w:type="spellEnd"/>
+      <w:r>
+        <w:t xml:space="preserve"> for the years 2013-2015 </w:t>
+      </w:r>
+      <w:r>
+        <w:fldChar w:fldCharType="begin" w:fldLock="1"/>
+      </w:r>
+      <w:r>
+        <w:instrText>ADDIN CSL_CITATION { "citationItems" : [ { "id" : "ITEM-1", "itemData" : { "URL" : "http://www.mercurynews.com/ci_23055045/sv150-searchable-database-silicon-valley-top-150-companies-2013?appSession=131184467288168&amp;RecordID=&amp;PageID=2&amp;PrevPageID=2&amp;cbNewPageSize=50&amp;", "accessed" : { "date-parts" : [ [ "2015", "11", "23" ] ] }, "author" : [ { "dropping-particle" : "", "family" : "Willis", "given" : "Daniel J.", "non-dropping-particle" : "", "parse-names" : false, "suffix" : "" } ], "container-title" : "San Jose Mercury News", "id" : "ITEM-1", "issued" : { "date-parts" : [ [ "2013" ] ] }, "title" : "SV150: Searchable database of Silicon Valley's top 150 companies for 2013", "type" : "webpage" }, "uris" : [ "http://www.mendeley.com/documents/?uuid=d36d469e-0524-4f38-a754-0782afdb185f" ] }, { "id" : "ITEM-2", "itemData" : { "URL" : "http://www.mercurynews.com/business/ci_25548370/sv-150-searchable-database-silicon-valleys-top-150?appSession=668184468265766&amp;RecordID=&amp;PageID=2&amp;PrevPageID=2&amp;cbNewPageSize=50&amp;", "accessed" : { "date-parts" : [ [ "2015", "11", "23" ] ] }, "author" : [ { "dropping-particle" : "", "family" : "Willis", "given" : "Daniel J.", "non-dropping-particle" : "", "parse-names" : false, "suffix" : "" }, { "dropping-particle" : "", "family" : "Davis", "given" : "Jack", "non-dropping-particle" : "", "parse-names" : false, "suffix" : "" } ], "container-title" : "San Jose Mercury News", "id" : "ITEM-2", "issued" : { "date-parts" : [ [ "2014" ] ] }, "title" : "SV150: Searchable database of Silicon Valley's top 150 companies for 2014", "type" : "webpage" }, "uris" : [ "http://www.mendeley.com/documents/?uuid=83380853-8bd2-457d-847a-fe5e2ce8b143" ] }, { "id" : "ITEM-3", "itemData" : { "URL" : "http://www.mercurynews.com/business/ci_27932727/sv150-searchable-database-silicon-valleys-top-150-companies", "accessed" : { "date-parts" : [ [ "2015", "11", "23" ] ] }, "author" : [ { "dropping-particle" : "", "family" : "Willis", "given" : "Daniel J.", "non-dropping-particle" : "", "parse-names" : false, "suffix" : "" }, { "dropping-particle" : "", "family" : "Owens", "given" : "Jeremy C.", "non-dropping-particle" : "", "parse-names" : false, "suffix" : "" }, { "dropping-particle" : "", "family" : "Davis", "given" : "Jack", "non-dropping-particle" : "", "parse-names" : false, "suffix" : "" } ], "container-title" : "San Jose Mercury News", "id" : "ITEM-3", "issued" : { "date-parts" : [ [ "2015" ] ] }, "title" : "SV150: Searchable database of Silicon Valley's top 150 companies for 2015", "type" : "webpage" }, "uris" : [ "http://www.mendeley.com/documents/?uuid=98738ddf-70a9-492e-b3a2-54e3649498d7" ] } ], "mendeley" : { "formattedCitation" : "(Willis &amp; Davis, 2014; Willis, Owens, &amp; Davis, 2015; Willis, 2013)", "plainTextFormattedCitation" : "(Willis &amp; Davis, 2014; Willis, Owens, &amp; Davis, 2015; Willis, 2013)", "previouslyFormattedCitation" : "(Willis &amp; Davis, 2014; Willis, Owens, &amp; Davis, 2015; Willis, 2013)" }, "properties" : { "noteIndex" : 0 }, "schema" : "https://github.com/citation-style-language/schema/raw/master/csl-citation.json" }</w:instrText>
+      </w:r>
+      <w:r>
+        <w:fldChar w:fldCharType="separate"/>
       </w:r>
       <w:r>
         <w:rPr>
           <w:noProof/>
         </w:rPr>
-        <w:t>The Navy Marine Corps Intranet (NMCI) is the Department of the Navy’s (DON) shore-based enterprise network in the continental United States and Hawaii</w:t>
-      </w:r>
-      <w:r>
-        <w:rPr>
-          <w:noProof/>
-        </w:rPr>
-        <w:t xml:space="preserve">... </w:t>
-      </w:r>
-      <w:r>
-        <w:rPr>
-          <w:noProof/>
-        </w:rPr>
-        <w:t>NMCI represents about 70 percent of all DON IT operations and is second only to the Internet in size</w:t>
-      </w:r>
-      <w:r>
-        <w:rPr>
-          <w:noProof/>
-        </w:rPr>
-        <w:t>"</w:t>
-      </w:r>
-      <w:r>
-        <w:t xml:space="preserve"> </w:t>
-      </w:r>
-      <w:r>
-        <w:fldChar w:fldCharType="begin" w:fldLock="1"/>
-      </w:r>
-      <w:r>
-        <w:instrText>ADDIN CSL_CITATION { "citationItems" : [ { "id" : "ITEM-1", "itemData" : { "URL" : "http://www.public.navy.mil/spawar/PEOEIS/NEN/NMCI/Pages/AboutUs.aspx", "accessed" : { "date-parts" : [ [ "2015", "11", "30" ] ] }, "id" : "ITEM-1", "issued" : { "date-parts" : [ [ "0" ] ] }, "title" : "About NMCI", "type" : "webpage" }, "label" : "paragraph", "locator" : "1", "uris" : [ "http://www.mendeley.com/documents/?uuid=607cf368-b4d1-4916-821c-2e0644cd7176" ] } ], "mendeley" : { "formattedCitation" : "(\u201cAbout NMCI,\u201d n.d., para. 1)", "plainTextFormattedCitation" : "(\u201cAbout NMCI,\u201d n.d., para. 1)", "previouslyFormattedCitation" : "(\u201cAbout NMCI,\u201d n.d.)" }, "properties" : { "noteIndex" : 0 }, "schema" : "https://github.com/citation-style-language/schema/raw/master/csl-citation.json" }</w:instrText>
-      </w:r>
-      <w:r>
-        <w:fldChar w:fldCharType="separate"/>
-      </w:r>
-      <w:r>
-        <w:rPr>
-          <w:noProof/>
-        </w:rPr>
-        <w:t>(“About NMCI,” n.d., para. 1)</w:t>
+        <w:t>(Willis &amp; Davis, 2014; Willis, Owens, &amp; Davis, 2015; Willis, 2013)</w:t>
       </w:r>
       <w:r>
         <w:fldChar w:fldCharType="end"/>
       </w:r>
       <w:r>
-        <w:t>.</w:t>
+        <w:t xml:space="preserve">. Two sibling companies of </w:t>
+      </w:r>
+      <w:proofErr w:type="spellStart"/>
+      <w:r>
+        <w:t>Verian</w:t>
+      </w:r>
+      <w:proofErr w:type="spellEnd"/>
+      <w:r>
+        <w:t xml:space="preserve"> Medical Systems were also included: Varian Inc. and Varian Semiconductor Equipment. Taken together, these three companies </w:t>
       </w:r>
     </w:p>
   </w:footnote>
   <w:footnote w:id="4">
+    <w:p>
+      <w:pPr>
+        <w:pStyle w:val="FootnoteText"/>
+      </w:pPr>
+      <w:r>
+        <w:rPr>
+          <w:rStyle w:val="FootnoteReference"/>
+        </w:rPr>
+        <w:footnoteRef/>
+      </w:r>
+      <w:r>
+        <w:t xml:space="preserve"> "</w:t>
+      </w:r>
+      <w:r>
+        <w:rPr>
+          <w:noProof/>
+        </w:rPr>
+        <w:t>The Navy Marine Corps Intranet (NMCI) is the Department of the Navy’s (DON) shore-based enterprise network in the continental United States and Hawaii</w:t>
+      </w:r>
+      <w:r>
+        <w:rPr>
+          <w:noProof/>
+        </w:rPr>
+        <w:t xml:space="preserve">... </w:t>
+      </w:r>
+      <w:r>
+        <w:rPr>
+          <w:noProof/>
+        </w:rPr>
+        <w:t>NMCI represents about 70 percent of all DON IT operations and is second only to the Internet in size</w:t>
+      </w:r>
+      <w:r>
+        <w:rPr>
+          <w:noProof/>
+        </w:rPr>
+        <w:t>"</w:t>
+      </w:r>
+      <w:r>
+        <w:t xml:space="preserve"> </w:t>
+      </w:r>
+      <w:r>
+        <w:fldChar w:fldCharType="begin" w:fldLock="1"/>
+      </w:r>
+      <w:r>
+        <w:instrText>ADDIN CSL_CITATION { "citationItems" : [ { "id" : "ITEM-1", "itemData" : { "URL" : "http://www.public.navy.mil/spawar/PEOEIS/NEN/NMCI/Pages/AboutUs.aspx", "accessed" : { "date-parts" : [ [ "2015", "11", "30" ] ] }, "id" : "ITEM-1", "issued" : { "date-parts" : [ [ "0" ] ] }, "title" : "About NMCI", "type" : "webpage" }, "label" : "paragraph", "locator" : "1", "uris" : [ "http://www.mendeley.com/documents/?uuid=607cf368-b4d1-4916-821c-2e0644cd7176" ] } ], "mendeley" : { "formattedCitation" : "(\u201cAbout NMCI,\u201d n.d., para. 1)", "plainTextFormattedCitation" : "(\u201cAbout NMCI,\u201d n.d., para. 1)", "previouslyFormattedCitation" : "(\u201cAbout NMCI,\u201d n.d., para. 1)" }, "properties" : { "noteIndex" : 0 }, "schema" : "https://github.com/citation-style-language/schema/raw/master/csl-citation.json" }</w:instrText>
+      </w:r>
+      <w:r>
+        <w:fldChar w:fldCharType="separate"/>
+      </w:r>
+      <w:r>
+        <w:rPr>
+          <w:noProof/>
+        </w:rPr>
+        <w:t>(“About NMCI,” n.d., para. 1)</w:t>
+      </w:r>
+      <w:r>
+        <w:fldChar w:fldCharType="end"/>
+      </w:r>
+      <w:r>
+        <w:t>.</w:t>
+      </w:r>
+    </w:p>
+  </w:footnote>
+  <w:footnote w:id="5">
     <w:p>
       <w:pPr>
         <w:pStyle w:val="FootnoteText"/>
@@ -2014,6 +2157,28 @@
       <w:color w:val="4F81BD" w:themeColor="accent1"/>
       <w:sz w:val="26"/>
       <w:szCs w:val="26"/>
+    </w:rPr>
+  </w:style>
+  <w:style w:type="paragraph" w:styleId="Heading3">
+    <w:name w:val="heading 3"/>
+    <w:basedOn w:val="Normal"/>
+    <w:next w:val="Normal"/>
+    <w:link w:val="Heading3Char"/>
+    <w:uiPriority w:val="9"/>
+    <w:unhideWhenUsed/>
+    <w:qFormat/>
+    <w:rsid w:val="00510D3A"/>
+    <w:pPr>
+      <w:keepNext/>
+      <w:keepLines/>
+      <w:spacing w:before="200" w:after="0"/>
+      <w:outlineLvl w:val="2"/>
+    </w:pPr>
+    <w:rPr>
+      <w:rFonts w:asciiTheme="majorHAnsi" w:eastAsiaTheme="majorEastAsia" w:hAnsiTheme="majorHAnsi" w:cstheme="majorBidi"/>
+      <w:b/>
+      <w:bCs/>
+      <w:color w:val="4F81BD" w:themeColor="accent1"/>
     </w:rPr>
   </w:style>
   <w:style w:type="character" w:default="1" w:styleId="DefaultParagraphFont">
@@ -2340,6 +2505,19 @@
     <w:basedOn w:val="DefaultParagraphFont"/>
     <w:rsid w:val="00F8505D"/>
   </w:style>
+  <w:style w:type="character" w:customStyle="1" w:styleId="Heading3Char">
+    <w:name w:val="Heading 3 Char"/>
+    <w:basedOn w:val="DefaultParagraphFont"/>
+    <w:link w:val="Heading3"/>
+    <w:uiPriority w:val="9"/>
+    <w:rsid w:val="00510D3A"/>
+    <w:rPr>
+      <w:rFonts w:asciiTheme="majorHAnsi" w:eastAsiaTheme="majorEastAsia" w:hAnsiTheme="majorHAnsi" w:cstheme="majorBidi"/>
+      <w:b/>
+      <w:bCs/>
+      <w:color w:val="4F81BD" w:themeColor="accent1"/>
+    </w:rPr>
+  </w:style>
 </w:styles>
 </file>
 
@@ -2627,6 +2805,21 @@
 </file>
 
 <file path=customXml/item1.xml><?xml version="1.0" encoding="utf-8"?>
+<p:properties xmlns:p="http://schemas.microsoft.com/office/2006/metadata/properties" xmlns:xsi="http://www.w3.org/2001/XMLSchema-instance" xmlns:pc="http://schemas.microsoft.com/office/infopath/2007/PartnerControls">
+  <documentManagement/>
+</p:properties>
+</file>
+
+<file path=customXml/item2.xml><?xml version="1.0" encoding="utf-8"?>
+<?mso-contentType ?>
+<FormTemplates xmlns="http://schemas.microsoft.com/sharepoint/v3/contenttype/forms">
+  <Display>DocumentLibraryForm</Display>
+  <Edit>DocumentLibraryForm</Edit>
+  <New>DocumentLibraryForm</New>
+</FormTemplates>
+</file>
+
+<file path=customXml/item3.xml><?xml version="1.0" encoding="utf-8"?>
 <ct:contentTypeSchema xmlns:ct="http://schemas.microsoft.com/office/2006/metadata/contentType" xmlns:ma="http://schemas.microsoft.com/office/2006/metadata/properties/metaAttributes" ct:_="" ma:_="" ma:contentTypeName="Document" ma:contentTypeID="0x01010025DE50B441C283468F0A19FFD0E26C8A" ma:contentTypeVersion="3" ma:contentTypeDescription="Create a new document." ma:contentTypeScope="" ma:versionID="7083b6d66dbcc83fc50bfe7520e138a4">
   <xsd:schema xmlns:xsd="http://www.w3.org/2001/XMLSchema" xmlns:xs="http://www.w3.org/2001/XMLSchema" xmlns:p="http://schemas.microsoft.com/office/2006/metadata/properties" xmlns:ns2="bec14128-4b25-4ac8-9cbb-ac2bd4640a4f" targetNamespace="http://schemas.microsoft.com/office/2006/metadata/properties" ma:root="true" ma:fieldsID="c84a4015e921a8cc3b78dcb3c94022f2" ns2:_="">
     <xsd:import namespace="bec14128-4b25-4ac8-9cbb-ac2bd4640a4f"/>
@@ -2780,26 +2973,28 @@
 </ct:contentTypeSchema>
 </file>
 
-<file path=customXml/item2.xml><?xml version="1.0" encoding="utf-8"?>
-<?mso-contentType ?>
-<FormTemplates xmlns="http://schemas.microsoft.com/sharepoint/v3/contenttype/forms">
-  <Display>DocumentLibraryForm</Display>
-  <Edit>DocumentLibraryForm</Edit>
-  <New>DocumentLibraryForm</New>
-</FormTemplates>
-</file>
-
-<file path=customXml/item3.xml><?xml version="1.0" encoding="utf-8"?>
-<p:properties xmlns:p="http://schemas.microsoft.com/office/2006/metadata/properties" xmlns:xsi="http://www.w3.org/2001/XMLSchema-instance" xmlns:pc="http://schemas.microsoft.com/office/infopath/2007/PartnerControls">
-  <documentManagement/>
-</p:properties>
-</file>
-
 <file path=customXml/item4.xml><?xml version="1.0" encoding="utf-8"?>
 <b:Sources xmlns:b="http://schemas.openxmlformats.org/officeDocument/2006/bibliography" xmlns="http://schemas.openxmlformats.org/officeDocument/2006/bibliography" SelectedStyle="\APA.XSL" StyleName="APA Fifth Edition"/>
 </file>
 
 <file path=customXml/itemProps1.xml><?xml version="1.0" encoding="utf-8"?>
+<ds:datastoreItem xmlns:ds="http://schemas.openxmlformats.org/officeDocument/2006/customXml" ds:itemID="{9338A896-371A-4DBE-82FB-96C068BC35F6}">
+  <ds:schemaRefs>
+    <ds:schemaRef ds:uri="http://schemas.microsoft.com/office/2006/metadata/properties"/>
+    <ds:schemaRef ds:uri="http://schemas.microsoft.com/office/infopath/2007/PartnerControls"/>
+  </ds:schemaRefs>
+</ds:datastoreItem>
+</file>
+
+<file path=customXml/itemProps2.xml><?xml version="1.0" encoding="utf-8"?>
+<ds:datastoreItem xmlns:ds="http://schemas.openxmlformats.org/officeDocument/2006/customXml" ds:itemID="{62C68620-0B69-4C84-AA87-67E5E6655455}">
+  <ds:schemaRefs>
+    <ds:schemaRef ds:uri="http://schemas.microsoft.com/sharepoint/v3/contenttype/forms"/>
+  </ds:schemaRefs>
+</ds:datastoreItem>
+</file>
+
+<file path=customXml/itemProps3.xml><?xml version="1.0" encoding="utf-8"?>
 <ds:datastoreItem xmlns:ds="http://schemas.openxmlformats.org/officeDocument/2006/customXml" ds:itemID="{890463AF-B013-472B-9422-795BE4657BAA}">
   <ds:schemaRefs>
     <ds:schemaRef ds:uri="http://schemas.microsoft.com/office/2006/metadata/contentType"/>
@@ -2817,25 +3012,8 @@
 </ds:datastoreItem>
 </file>
 
-<file path=customXml/itemProps2.xml><?xml version="1.0" encoding="utf-8"?>
-<ds:datastoreItem xmlns:ds="http://schemas.openxmlformats.org/officeDocument/2006/customXml" ds:itemID="{62C68620-0B69-4C84-AA87-67E5E6655455}">
-  <ds:schemaRefs>
-    <ds:schemaRef ds:uri="http://schemas.microsoft.com/sharepoint/v3/contenttype/forms"/>
-  </ds:schemaRefs>
-</ds:datastoreItem>
-</file>
-
-<file path=customXml/itemProps3.xml><?xml version="1.0" encoding="utf-8"?>
-<ds:datastoreItem xmlns:ds="http://schemas.openxmlformats.org/officeDocument/2006/customXml" ds:itemID="{9338A896-371A-4DBE-82FB-96C068BC35F6}">
-  <ds:schemaRefs>
-    <ds:schemaRef ds:uri="http://schemas.microsoft.com/office/2006/metadata/properties"/>
-    <ds:schemaRef ds:uri="http://schemas.microsoft.com/office/infopath/2007/PartnerControls"/>
-  </ds:schemaRefs>
-</ds:datastoreItem>
-</file>
-
 <file path=customXml/itemProps4.xml><?xml version="1.0" encoding="utf-8"?>
-<ds:datastoreItem xmlns:ds="http://schemas.openxmlformats.org/officeDocument/2006/customXml" ds:itemID="{5D297ACB-6C22-4E65-9FF3-ABE649C99085}">
+<ds:datastoreItem xmlns:ds="http://schemas.openxmlformats.org/officeDocument/2006/customXml" ds:itemID="{56DD54B5-E075-443F-B202-36CDCA58D2CD}">
   <ds:schemaRefs>
     <ds:schemaRef ds:uri="http://schemas.openxmlformats.org/officeDocument/2006/bibliography"/>
   </ds:schemaRefs>

</xml_diff>